<commit_message>
Changed SR1 Tutorials, added Sanjukta's thesis and CERN logistics
</commit_message>
<xml_diff>
--- a/lhc/Pixel_IBL/SR1_Tutorials/Tutorial1_SR1_intro.docx
+++ b/lhc/Pixel_IBL/SR1_Tutorials/Tutorial1_SR1_intro.docx
@@ -1,6 +1,6 @@
 
 <file path=word/document.xml><?xml version="1.0" encoding="utf-8"?>
-<w:document xmlns:wpc="http://schemas.microsoft.com/office/word/2010/wordprocessingCanvas" xmlns:cx="http://schemas.microsoft.com/office/drawing/2014/chartex" xmlns:cx1="http://schemas.microsoft.com/office/drawing/2015/9/8/chartex" xmlns:cx2="http://schemas.microsoft.com/office/drawing/2015/10/21/chartex" xmlns:cx3="http://schemas.microsoft.com/office/drawing/2016/5/9/chartex" xmlns:cx4="http://schemas.microsoft.com/office/drawing/2016/5/10/chartex" xmlns:cx5="http://schemas.microsoft.com/office/drawing/2016/5/11/chartex" xmlns:cx6="http://schemas.microsoft.com/office/drawing/2016/5/12/chartex" xmlns:cx7="http://schemas.microsoft.com/office/drawing/2016/5/13/chartex" xmlns:cx8="http://schemas.microsoft.com/office/drawing/2016/5/14/chartex" xmlns:mc="http://schemas.openxmlformats.org/markup-compatibility/2006" xmlns:aink="http://schemas.microsoft.com/office/drawing/2016/ink" xmlns:am3d="http://schemas.microsoft.com/office/drawing/2017/model3d" xmlns:o="urn:schemas-microsoft-com:office:office" xmlns:r="http://schemas.openxmlformats.org/officeDocument/2006/relationships" xmlns:m="http://schemas.openxmlformats.org/officeDocument/2006/math" xmlns:v="urn:schemas-microsoft-com:vml" xmlns:wp14="http://schemas.microsoft.com/office/word/2010/wordprocessingDrawing" xmlns:wp="http://schemas.openxmlformats.org/drawingml/2006/wordprocessingDrawing" xmlns:w10="urn:schemas-microsoft-com:office:word" xmlns:w="http://schemas.openxmlformats.org/wordprocessingml/2006/main" xmlns:w14="http://schemas.microsoft.com/office/word/2010/wordml" xmlns:w15="http://schemas.microsoft.com/office/word/2012/wordml" xmlns:w16cid="http://schemas.microsoft.com/office/word/2016/wordml/cid" xmlns:w16se="http://schemas.microsoft.com/office/word/2015/wordml/symex" xmlns:wpg="http://schemas.microsoft.com/office/word/2010/wordprocessingGroup" xmlns:wpi="http://schemas.microsoft.com/office/word/2010/wordprocessingInk" xmlns:wne="http://schemas.microsoft.com/office/word/2006/wordml" xmlns:wps="http://schemas.microsoft.com/office/word/2010/wordprocessingShape" mc:Ignorable="w14 w15 w16se w16cid wp14">
+<w:document xmlns:wpc="http://schemas.microsoft.com/office/word/2010/wordprocessingCanvas" xmlns:cx="http://schemas.microsoft.com/office/drawing/2014/chartex" xmlns:cx1="http://schemas.microsoft.com/office/drawing/2015/9/8/chartex" xmlns:cx2="http://schemas.microsoft.com/office/drawing/2015/10/21/chartex" xmlns:cx3="http://schemas.microsoft.com/office/drawing/2016/5/9/chartex" xmlns:cx4="http://schemas.microsoft.com/office/drawing/2016/5/10/chartex" xmlns:cx5="http://schemas.microsoft.com/office/drawing/2016/5/11/chartex" xmlns:cx6="http://schemas.microsoft.com/office/drawing/2016/5/12/chartex" xmlns:cx7="http://schemas.microsoft.com/office/drawing/2016/5/13/chartex" xmlns:cx8="http://schemas.microsoft.com/office/drawing/2016/5/14/chartex" xmlns:mc="http://schemas.openxmlformats.org/markup-compatibility/2006" xmlns:aink="http://schemas.microsoft.com/office/drawing/2016/ink" xmlns:am3d="http://schemas.microsoft.com/office/drawing/2017/model3d" xmlns:o="urn:schemas-microsoft-com:office:office" xmlns:oel="http://schemas.microsoft.com/office/2019/extlst" xmlns:r="http://schemas.openxmlformats.org/officeDocument/2006/relationships" xmlns:m="http://schemas.openxmlformats.org/officeDocument/2006/math" xmlns:v="urn:schemas-microsoft-com:vml" xmlns:wp14="http://schemas.microsoft.com/office/word/2010/wordprocessingDrawing" xmlns:wp="http://schemas.openxmlformats.org/drawingml/2006/wordprocessingDrawing" xmlns:w10="urn:schemas-microsoft-com:office:word" xmlns:w="http://schemas.openxmlformats.org/wordprocessingml/2006/main" xmlns:w14="http://schemas.microsoft.com/office/word/2010/wordml" xmlns:w15="http://schemas.microsoft.com/office/word/2012/wordml" xmlns:w16cex="http://schemas.microsoft.com/office/word/2018/wordml/cex" xmlns:w16cid="http://schemas.microsoft.com/office/word/2016/wordml/cid" xmlns:w16="http://schemas.microsoft.com/office/word/2018/wordml" xmlns:w16du="http://schemas.microsoft.com/office/word/2023/wordml/word16du" xmlns:w16sdtdh="http://schemas.microsoft.com/office/word/2020/wordml/sdtdatahash" xmlns:w16se="http://schemas.microsoft.com/office/word/2015/wordml/symex" xmlns:wpg="http://schemas.microsoft.com/office/word/2010/wordprocessingGroup" xmlns:wpi="http://schemas.microsoft.com/office/word/2010/wordprocessingInk" xmlns:wne="http://schemas.microsoft.com/office/word/2006/wordml" xmlns:wps="http://schemas.microsoft.com/office/word/2010/wordprocessingShape" mc:Ignorable="w14 w15 w16se w16cid w16 w16cex w16sdtdh wp14">
   <w:body>
     <w:p>
       <w:pPr>
@@ -94,8 +94,6 @@
         </w:rPr>
         <w:t xml:space="preserve"> </w:t>
       </w:r>
-      <w:bookmarkStart w:id="0" w:name="_GoBack"/>
-      <w:bookmarkEnd w:id="0"/>
       <w:r>
         <w:rPr>
           <w:rFonts w:cstheme="minorHAnsi"/>
@@ -193,7 +191,6 @@
         <w:t xml:space="preserve">compile and deploy the SR1 Infrastructure, starting the infrastructure and a short introduction to </w:t>
       </w:r>
       <w:proofErr w:type="spellStart"/>
-      <w:proofErr w:type="gramStart"/>
       <w:r>
         <w:t>DAQSlice</w:t>
       </w:r>
@@ -202,7 +199,6 @@
         <w:t>(</w:t>
       </w:r>
       <w:proofErr w:type="spellStart"/>
-      <w:proofErr w:type="gramEnd"/>
       <w:r>
         <w:t>datataking</w:t>
       </w:r>
@@ -492,7 +488,6 @@
         <w:t>atlas-pixel-</w:t>
       </w:r>
       <w:proofErr w:type="spellStart"/>
-      <w:proofErr w:type="gramStart"/>
       <w:r>
         <w:rPr>
           <w:b/>
@@ -513,11 +508,7 @@
         <w:t xml:space="preserve"> </w:t>
       </w:r>
       <w:r>
-        <w:t>e</w:t>
-      </w:r>
-      <w:proofErr w:type="gramEnd"/>
-      <w:r>
-        <w:t>-groups</w:t>
+        <w:t>e-groups</w:t>
       </w:r>
       <w:r>
         <w:rPr>
@@ -904,6 +895,50 @@
           <w:rFonts w:ascii="Courier New" w:hAnsi="Courier New" w:cs="Courier New"/>
         </w:rPr>
         <w:t xml:space="preserve"> pix-sr1-01</w:t>
+      </w:r>
+      <w:r>
+        <w:rPr>
+          <w:rFonts w:ascii="Courier New" w:hAnsi="Courier New" w:cs="Courier New"/>
+        </w:rPr>
+        <w:t xml:space="preserve"> (Contact your CERN point of contact and let them know the admin </w:t>
+      </w:r>
+      <w:proofErr w:type="gramStart"/>
+      <w:r>
+        <w:rPr>
+          <w:rFonts w:ascii="Courier New" w:hAnsi="Courier New" w:cs="Courier New"/>
+        </w:rPr>
+        <w:t>hasn’t</w:t>
+      </w:r>
+      <w:proofErr w:type="gramEnd"/>
+      <w:r>
+        <w:rPr>
+          <w:rFonts w:ascii="Courier New" w:hAnsi="Courier New" w:cs="Courier New"/>
+        </w:rPr>
+        <w:t xml:space="preserve"> approved your </w:t>
+      </w:r>
+      <w:r>
+        <w:rPr>
+          <w:b/>
+        </w:rPr>
+        <w:t>atlas-pixel-daq-sr1-users</w:t>
+      </w:r>
+      <w:r>
+        <w:rPr>
+          <w:b/>
+        </w:rPr>
+        <w:t xml:space="preserve"> </w:t>
+      </w:r>
+      <w:r>
+        <w:rPr>
+          <w:bCs/>
+        </w:rPr>
+        <w:t>subscription)</w:t>
+      </w:r>
+      <w:r>
+        <w:rPr>
+          <w:rFonts w:ascii="Courier New" w:hAnsi="Courier New" w:cs="Courier New"/>
+        </w:rPr>
+        <w:t xml:space="preserve"> </w:t>
       </w:r>
     </w:p>
     <w:p>
@@ -1067,7 +1102,7 @@
         </w:rPr>
         <w:t xml:space="preserve"> version check </w:t>
       </w:r>
-      <w:hyperlink r:id="rId13" w:history="1">
+      <w:hyperlink r:id="rId13" w:anchor="setting-up-the-tdaq-environment" w:history="1">
         <w:r>
           <w:rPr>
             <w:rStyle w:val="Hyperlink"/>
@@ -1392,7 +1427,16 @@
         </w:numPr>
       </w:pPr>
       <w:r>
-        <w:t>Still in pix-sr1-</w:t>
+        <w:t>In</w:t>
+      </w:r>
+      <w:r>
+        <w:t xml:space="preserve"> </w:t>
+      </w:r>
+      <w:r>
+        <w:t>pc</w:t>
+      </w:r>
+      <w:r>
+        <w:t>pix-sr1-</w:t>
       </w:r>
       <w:r>
         <w:t>01, create</w:t>
@@ -1627,10 +1671,7 @@
         <w:t>(might have to r</w:t>
       </w:r>
       <w:r>
-        <w:t xml:space="preserve">un </w:t>
-      </w:r>
-      <w:r>
-        <w:t xml:space="preserve">python3 </w:t>
+        <w:t xml:space="preserve">un python3 </w:t>
       </w:r>
       <w:proofErr w:type="spellStart"/>
       <w:r>
@@ -1676,6 +1717,7 @@
         <w:pStyle w:val="ListParagraph"/>
       </w:pPr>
       <w:r>
+        <w:lastRenderedPageBreak/>
         <w:t>VERSION</w:t>
       </w:r>
       <w:proofErr w:type="gramStart"/>
@@ -1722,7 +1764,6 @@
         <w:pStyle w:val="ListParagraph"/>
       </w:pPr>
       <w:r>
-        <w:lastRenderedPageBreak/>
         <w:t xml:space="preserve">DAQDIR </w:t>
       </w:r>
       <w:r>
@@ -1771,7 +1812,7 @@
           <w:noProof/>
         </w:rPr>
         <w:drawing>
-          <wp:inline distT="0" distB="0" distL="0" distR="0" wp14:anchorId="79CF6F5C" wp14:editId="25F00CD1">
+          <wp:inline distT="0" distB="0" distL="0" distR="0" wp14:anchorId="11E97FCD" wp14:editId="45D8A50D">
             <wp:extent cx="2390775" cy="264278"/>
             <wp:effectExtent l="0" t="0" r="0" b="2540"/>
             <wp:docPr id="1" name="Picture 1"/>
@@ -1999,7 +2040,7 @@
           <w:noProof/>
         </w:rPr>
         <w:drawing>
-          <wp:inline distT="0" distB="0" distL="0" distR="0" wp14:anchorId="0D618AE0" wp14:editId="61621D02">
+          <wp:inline distT="0" distB="0" distL="0" distR="0" wp14:anchorId="2340CBCD" wp14:editId="07D7366B">
             <wp:extent cx="5121697" cy="4545572"/>
             <wp:effectExtent l="0" t="0" r="3175" b="7620"/>
             <wp:docPr id="2" name="Picture 2"/>
@@ -2119,6 +2160,7 @@
         </w:numPr>
       </w:pPr>
       <w:r>
+        <w:lastRenderedPageBreak/>
         <w:t>The initialize button should get enabled- p</w:t>
       </w:r>
       <w:r>
@@ -2148,7 +2190,6 @@
         </w:numPr>
       </w:pPr>
       <w:r>
-        <w:lastRenderedPageBreak/>
         <w:t xml:space="preserve">Select a slot in </w:t>
       </w:r>
       <w:proofErr w:type="spellStart"/>
@@ -2186,7 +2227,7 @@
           <w:noProof/>
         </w:rPr>
         <w:drawing>
-          <wp:inline distT="0" distB="0" distL="0" distR="0" wp14:anchorId="1F5CC174" wp14:editId="01AFA585">
+          <wp:inline distT="0" distB="0" distL="0" distR="0" wp14:anchorId="664F4A29" wp14:editId="0ADCF5F1">
             <wp:extent cx="3102617" cy="1022273"/>
             <wp:effectExtent l="0" t="0" r="2540" b="6985"/>
             <wp:docPr id="12" name="Picture 12"/>
@@ -2266,18 +2307,10 @@
         <w:t>.</w:t>
       </w:r>
       <w:r>
-        <w:t xml:space="preserve"> Select both </w:t>
-      </w:r>
-      <w:proofErr w:type="gramStart"/>
-      <w:r>
-        <w:t>boxes</w:t>
-      </w:r>
-      <w:r>
-        <w:t>(</w:t>
-      </w:r>
-      <w:proofErr w:type="gramEnd"/>
-      <w:r>
-        <w:t xml:space="preserve">DCS and DAQ) </w:t>
+        <w:t xml:space="preserve"> Select both boxes</w:t>
+      </w:r>
+      <w:r>
+        <w:t xml:space="preserve">(DCS and DAQ) </w:t>
       </w:r>
       <w:r>
         <w:t xml:space="preserve"> corresponding to the required module</w:t>
@@ -2296,7 +2329,7 @@
           <w:noProof/>
         </w:rPr>
         <w:drawing>
-          <wp:inline distT="0" distB="0" distL="0" distR="0" wp14:anchorId="1AAA60AB" wp14:editId="03154E97">
+          <wp:inline distT="0" distB="0" distL="0" distR="0" wp14:anchorId="59D3D95E" wp14:editId="2F46DB8B">
             <wp:extent cx="1072967" cy="861892"/>
             <wp:effectExtent l="0" t="0" r="0" b="0"/>
             <wp:docPr id="13" name="Picture 13"/>
@@ -2350,7 +2383,7 @@
           <w:noProof/>
         </w:rPr>
         <w:drawing>
-          <wp:inline distT="0" distB="0" distL="0" distR="0" wp14:anchorId="7D6961D2" wp14:editId="1A5DBACE">
+          <wp:inline distT="0" distB="0" distL="0" distR="0" wp14:anchorId="4C6128A8" wp14:editId="4661819C">
             <wp:extent cx="1120537" cy="471523"/>
             <wp:effectExtent l="0" t="0" r="3810" b="5080"/>
             <wp:docPr id="14" name="Picture 14"/>
@@ -2561,8 +2594,9 @@
         <w:rPr>
           <w:noProof/>
         </w:rPr>
+        <w:lastRenderedPageBreak/>
         <w:drawing>
-          <wp:inline distT="0" distB="0" distL="0" distR="0" wp14:anchorId="30B4FC85" wp14:editId="2A484DDD">
+          <wp:inline distT="0" distB="0" distL="0" distR="0" wp14:anchorId="25B60993" wp14:editId="539A2651">
             <wp:extent cx="5573731" cy="1876370"/>
             <wp:effectExtent l="0" t="0" r="0" b="0"/>
             <wp:docPr id="5" name="Picture 5"/>
@@ -2607,268 +2641,268 @@
         </w:numPr>
       </w:pPr>
       <w:r>
+        <w:t>After making all the selections click Publish information in IS</w:t>
+      </w:r>
+    </w:p>
+    <w:p>
+      <w:pPr>
+        <w:pStyle w:val="ListParagraph"/>
+        <w:numPr>
+          <w:ilvl w:val="0"/>
+          <w:numId w:val="6"/>
+        </w:numPr>
+      </w:pPr>
+      <w:r>
+        <w:t xml:space="preserve">Back in </w:t>
+      </w:r>
+      <w:r>
+        <w:t>SR1</w:t>
+      </w:r>
+      <w:r>
+        <w:t xml:space="preserve"> </w:t>
+      </w:r>
+      <w:proofErr w:type="spellStart"/>
+      <w:r>
+        <w:t>infr</w:t>
+      </w:r>
+      <w:proofErr w:type="spellEnd"/>
+      <w:r>
+        <w:t xml:space="preserve"> </w:t>
+      </w:r>
+      <w:r>
+        <w:t>click</w:t>
+      </w:r>
+      <w:r>
+        <w:t xml:space="preserve"> </w:t>
+      </w:r>
+      <w:r>
+        <w:t>c</w:t>
+      </w:r>
+      <w:r>
+        <w:t xml:space="preserve">onfig </w:t>
+      </w:r>
+      <w:r>
+        <w:t>-&gt;</w:t>
+      </w:r>
+      <w:r>
+        <w:t xml:space="preserve"> </w:t>
+      </w:r>
+      <w:r>
+        <w:t>start</w:t>
+      </w:r>
+    </w:p>
+    <w:p>
+      <w:pPr>
+        <w:pStyle w:val="ListParagraph"/>
+        <w:numPr>
+          <w:ilvl w:val="0"/>
+          <w:numId w:val="6"/>
+        </w:numPr>
+      </w:pPr>
+      <w:r>
+        <w:t xml:space="preserve">We can then proceed to open </w:t>
+      </w:r>
+      <w:proofErr w:type="spellStart"/>
+      <w:r>
+        <w:t>daqslice</w:t>
+      </w:r>
+      <w:proofErr w:type="spellEnd"/>
+      <w:r>
+        <w:t xml:space="preserve"> </w:t>
+      </w:r>
+    </w:p>
+    <w:p>
+      <w:pPr>
+        <w:pStyle w:val="ListParagraph"/>
+        <w:numPr>
+          <w:ilvl w:val="0"/>
+          <w:numId w:val="6"/>
+        </w:numPr>
+      </w:pPr>
+      <w:r>
+        <w:t xml:space="preserve">In the end </w:t>
+      </w:r>
+      <w:r>
+        <w:t>stop and exit the partition</w:t>
+      </w:r>
+      <w:r>
+        <w:t xml:space="preserve">: </w:t>
+      </w:r>
+      <w:r>
+        <w:t>stop-&gt;</w:t>
+      </w:r>
+      <w:proofErr w:type="spellStart"/>
+      <w:r>
+        <w:t>unconfig</w:t>
+      </w:r>
+      <w:proofErr w:type="spellEnd"/>
+      <w:r>
+        <w:t xml:space="preserve">-&gt;shutdown </w:t>
+      </w:r>
+    </w:p>
+    <w:p>
+      <w:pPr>
+        <w:pStyle w:val="ListParagraph"/>
+        <w:numPr>
+          <w:ilvl w:val="0"/>
+          <w:numId w:val="6"/>
+        </w:numPr>
+      </w:pPr>
+      <w:r>
+        <w:t xml:space="preserve">Go to Files-&gt; Close IGUI </w:t>
+      </w:r>
+      <w:r>
+        <w:t xml:space="preserve">and exit partition </w:t>
+      </w:r>
+    </w:p>
+    <w:p>
+      <w:pPr>
+        <w:pStyle w:val="ListParagraph"/>
+      </w:pPr>
+    </w:p>
+    <w:p>
+      <w:pPr>
+        <w:pStyle w:val="ListParagraph"/>
+        <w:numPr>
+          <w:ilvl w:val="0"/>
+          <w:numId w:val="1"/>
+        </w:numPr>
+        <w:rPr>
+          <w:b/>
+        </w:rPr>
+      </w:pPr>
+      <w:r>
+        <w:rPr>
+          <w:b/>
+        </w:rPr>
+        <w:t xml:space="preserve">Intro to </w:t>
+      </w:r>
+      <w:proofErr w:type="spellStart"/>
+      <w:r>
+        <w:rPr>
+          <w:b/>
+        </w:rPr>
+        <w:t>DAQSlice</w:t>
+      </w:r>
+      <w:proofErr w:type="spellEnd"/>
+    </w:p>
+    <w:p>
+      <w:pPr>
+        <w:pStyle w:val="ListParagraph"/>
+        <w:ind w:left="360"/>
+      </w:pPr>
+      <w:r>
+        <w:t xml:space="preserve">Here a basic set up and run </w:t>
+      </w:r>
+      <w:r>
+        <w:t>using the emulator (the BOC emulate</w:t>
+      </w:r>
+      <w:r>
+        <w:t>s</w:t>
+      </w:r>
+      <w:r>
+        <w:t xml:space="preserve"> data coming in from modules)</w:t>
+      </w:r>
+    </w:p>
+    <w:p>
+      <w:pPr>
+        <w:pStyle w:val="ListParagraph"/>
+        <w:numPr>
+          <w:ilvl w:val="0"/>
+          <w:numId w:val="10"/>
+        </w:numPr>
+      </w:pPr>
+      <w:r>
+        <w:t xml:space="preserve">Keep </w:t>
+      </w:r>
+      <w:r>
+        <w:t>the SR1</w:t>
+      </w:r>
+      <w:r>
+        <w:t xml:space="preserve"> </w:t>
+      </w:r>
+      <w:proofErr w:type="spellStart"/>
+      <w:r>
+        <w:t>infr</w:t>
+      </w:r>
+      <w:proofErr w:type="spellEnd"/>
+      <w:r>
+        <w:t xml:space="preserve"> running, in terminal </w:t>
+      </w:r>
+      <w:r>
+        <w:t xml:space="preserve">run </w:t>
+      </w:r>
+      <w:proofErr w:type="spellStart"/>
+      <w:r>
+        <w:rPr>
+          <w:rFonts w:ascii="Courier New" w:hAnsi="Courier New" w:cs="Courier New"/>
+        </w:rPr>
+        <w:t>s</w:t>
+      </w:r>
+      <w:r>
+        <w:rPr>
+          <w:rFonts w:ascii="Courier New" w:hAnsi="Courier New" w:cs="Courier New"/>
+        </w:rPr>
+        <w:t>tart_daqslice</w:t>
+      </w:r>
+      <w:proofErr w:type="spellEnd"/>
+      <w:r>
+        <w:t xml:space="preserve"> </w:t>
+      </w:r>
+    </w:p>
+    <w:p>
+      <w:pPr>
+        <w:pStyle w:val="ListParagraph"/>
+        <w:numPr>
+          <w:ilvl w:val="0"/>
+          <w:numId w:val="10"/>
+        </w:numPr>
+      </w:pPr>
+      <w:r>
+        <w:t xml:space="preserve">A new window will open up – looks </w:t>
+      </w:r>
+      <w:r>
+        <w:t>very similar</w:t>
+      </w:r>
+      <w:r>
+        <w:t xml:space="preserve"> to </w:t>
+      </w:r>
+      <w:proofErr w:type="spellStart"/>
+      <w:r>
+        <w:t>Infr</w:t>
+      </w:r>
+      <w:proofErr w:type="spellEnd"/>
+      <w:r>
+        <w:t xml:space="preserve"> so be careful </w:t>
+      </w:r>
+      <w:r>
+        <w:t>about which one is being used.</w:t>
+      </w:r>
+    </w:p>
+    <w:p>
+      <w:pPr>
+        <w:pStyle w:val="ListParagraph"/>
+        <w:numPr>
+          <w:ilvl w:val="0"/>
+          <w:numId w:val="10"/>
+        </w:numPr>
+      </w:pPr>
+      <w:r>
+        <w:t>In the Segments and resources tab</w:t>
+      </w:r>
+    </w:p>
+    <w:p>
+      <w:pPr>
+        <w:pStyle w:val="ListParagraph"/>
+        <w:jc w:val="center"/>
+      </w:pPr>
+      <w:r>
+        <w:rPr>
+          <w:noProof/>
+        </w:rPr>
         <w:lastRenderedPageBreak/>
-        <w:t>After making all the selections click Publish information in IS</w:t>
-      </w:r>
-    </w:p>
-    <w:p>
-      <w:pPr>
-        <w:pStyle w:val="ListParagraph"/>
-        <w:numPr>
-          <w:ilvl w:val="0"/>
-          <w:numId w:val="6"/>
-        </w:numPr>
-      </w:pPr>
-      <w:r>
-        <w:t xml:space="preserve">Back in </w:t>
-      </w:r>
-      <w:r>
-        <w:t>SR1</w:t>
-      </w:r>
-      <w:r>
-        <w:t xml:space="preserve"> </w:t>
-      </w:r>
-      <w:proofErr w:type="spellStart"/>
-      <w:r>
-        <w:t>infr</w:t>
-      </w:r>
-      <w:proofErr w:type="spellEnd"/>
-      <w:r>
-        <w:t xml:space="preserve"> </w:t>
-      </w:r>
-      <w:r>
-        <w:t>click</w:t>
-      </w:r>
-      <w:r>
-        <w:t xml:space="preserve"> </w:t>
-      </w:r>
-      <w:r>
-        <w:t>c</w:t>
-      </w:r>
-      <w:r>
-        <w:t xml:space="preserve">onfig </w:t>
-      </w:r>
-      <w:r>
-        <w:t>-&gt;</w:t>
-      </w:r>
-      <w:r>
-        <w:t xml:space="preserve"> </w:t>
-      </w:r>
-      <w:r>
-        <w:t>start</w:t>
-      </w:r>
-    </w:p>
-    <w:p>
-      <w:pPr>
-        <w:pStyle w:val="ListParagraph"/>
-        <w:numPr>
-          <w:ilvl w:val="0"/>
-          <w:numId w:val="6"/>
-        </w:numPr>
-      </w:pPr>
-      <w:r>
-        <w:t xml:space="preserve">We can then proceed to open </w:t>
-      </w:r>
-      <w:proofErr w:type="spellStart"/>
-      <w:r>
-        <w:t>daqslice</w:t>
-      </w:r>
-      <w:proofErr w:type="spellEnd"/>
-      <w:r>
-        <w:t xml:space="preserve"> </w:t>
-      </w:r>
-    </w:p>
-    <w:p>
-      <w:pPr>
-        <w:pStyle w:val="ListParagraph"/>
-        <w:numPr>
-          <w:ilvl w:val="0"/>
-          <w:numId w:val="6"/>
-        </w:numPr>
-      </w:pPr>
-      <w:r>
-        <w:t xml:space="preserve">In the end </w:t>
-      </w:r>
-      <w:r>
-        <w:t>stop and exit the partition</w:t>
-      </w:r>
-      <w:r>
-        <w:t xml:space="preserve">: </w:t>
-      </w:r>
-      <w:r>
-        <w:t>stop-&gt;</w:t>
-      </w:r>
-      <w:proofErr w:type="spellStart"/>
-      <w:r>
-        <w:t>unconfig</w:t>
-      </w:r>
-      <w:proofErr w:type="spellEnd"/>
-      <w:r>
-        <w:t xml:space="preserve">-&gt;shutdown </w:t>
-      </w:r>
-    </w:p>
-    <w:p>
-      <w:pPr>
-        <w:pStyle w:val="ListParagraph"/>
-        <w:numPr>
-          <w:ilvl w:val="0"/>
-          <w:numId w:val="6"/>
-        </w:numPr>
-      </w:pPr>
-      <w:r>
-        <w:t xml:space="preserve">Go to Files-&gt; Close IGUI </w:t>
-      </w:r>
-      <w:r>
-        <w:t xml:space="preserve">and exit partition </w:t>
-      </w:r>
-    </w:p>
-    <w:p>
-      <w:pPr>
-        <w:pStyle w:val="ListParagraph"/>
-      </w:pPr>
-    </w:p>
-    <w:p>
-      <w:pPr>
-        <w:pStyle w:val="ListParagraph"/>
-        <w:numPr>
-          <w:ilvl w:val="0"/>
-          <w:numId w:val="1"/>
-        </w:numPr>
-        <w:rPr>
-          <w:b/>
-        </w:rPr>
-      </w:pPr>
-      <w:r>
-        <w:rPr>
-          <w:b/>
-        </w:rPr>
-        <w:t xml:space="preserve">Intro to </w:t>
-      </w:r>
-      <w:proofErr w:type="spellStart"/>
-      <w:r>
-        <w:rPr>
-          <w:b/>
-        </w:rPr>
-        <w:t>DAQSlice</w:t>
-      </w:r>
-      <w:proofErr w:type="spellEnd"/>
-    </w:p>
-    <w:p>
-      <w:pPr>
-        <w:pStyle w:val="ListParagraph"/>
-        <w:ind w:left="360"/>
-      </w:pPr>
-      <w:r>
-        <w:t xml:space="preserve">Here a basic set up and run </w:t>
-      </w:r>
-      <w:r>
-        <w:t>using the emulator (the BOC emulate</w:t>
-      </w:r>
-      <w:r>
-        <w:t>s</w:t>
-      </w:r>
-      <w:r>
-        <w:t xml:space="preserve"> data coming in from modules)</w:t>
-      </w:r>
-    </w:p>
-    <w:p>
-      <w:pPr>
-        <w:pStyle w:val="ListParagraph"/>
-        <w:numPr>
-          <w:ilvl w:val="0"/>
-          <w:numId w:val="10"/>
-        </w:numPr>
-      </w:pPr>
-      <w:r>
-        <w:t xml:space="preserve">Keep </w:t>
-      </w:r>
-      <w:r>
-        <w:t>the SR1</w:t>
-      </w:r>
-      <w:r>
-        <w:t xml:space="preserve"> </w:t>
-      </w:r>
-      <w:proofErr w:type="spellStart"/>
-      <w:r>
-        <w:t>infr</w:t>
-      </w:r>
-      <w:proofErr w:type="spellEnd"/>
-      <w:r>
-        <w:t xml:space="preserve"> running, in terminal </w:t>
-      </w:r>
-      <w:r>
-        <w:t xml:space="preserve">run </w:t>
-      </w:r>
-      <w:proofErr w:type="spellStart"/>
-      <w:r>
-        <w:rPr>
-          <w:rFonts w:ascii="Courier New" w:hAnsi="Courier New" w:cs="Courier New"/>
-        </w:rPr>
-        <w:t>s</w:t>
-      </w:r>
-      <w:r>
-        <w:rPr>
-          <w:rFonts w:ascii="Courier New" w:hAnsi="Courier New" w:cs="Courier New"/>
-        </w:rPr>
-        <w:t>tart_daqslice</w:t>
-      </w:r>
-      <w:proofErr w:type="spellEnd"/>
-      <w:r>
-        <w:t xml:space="preserve"> </w:t>
-      </w:r>
-    </w:p>
-    <w:p>
-      <w:pPr>
-        <w:pStyle w:val="ListParagraph"/>
-        <w:numPr>
-          <w:ilvl w:val="0"/>
-          <w:numId w:val="10"/>
-        </w:numPr>
-      </w:pPr>
-      <w:r>
-        <w:t xml:space="preserve">A new window will open up – looks </w:t>
-      </w:r>
-      <w:r>
-        <w:t>very similar</w:t>
-      </w:r>
-      <w:r>
-        <w:t xml:space="preserve"> to </w:t>
-      </w:r>
-      <w:proofErr w:type="spellStart"/>
-      <w:r>
-        <w:t>Infr</w:t>
-      </w:r>
-      <w:proofErr w:type="spellEnd"/>
-      <w:r>
-        <w:t xml:space="preserve"> so be careful </w:t>
-      </w:r>
-      <w:r>
-        <w:t>about which one is being used.</w:t>
-      </w:r>
-    </w:p>
-    <w:p>
-      <w:pPr>
-        <w:pStyle w:val="ListParagraph"/>
-        <w:numPr>
-          <w:ilvl w:val="0"/>
-          <w:numId w:val="10"/>
-        </w:numPr>
-      </w:pPr>
-      <w:r>
-        <w:t>In the Segments and resources tab</w:t>
-      </w:r>
-    </w:p>
-    <w:p>
-      <w:pPr>
-        <w:pStyle w:val="ListParagraph"/>
-        <w:jc w:val="center"/>
-      </w:pPr>
-      <w:r>
-        <w:rPr>
-          <w:noProof/>
-        </w:rPr>
         <w:drawing>
-          <wp:inline distT="0" distB="0" distL="0" distR="0" wp14:anchorId="7F935ADF" wp14:editId="5312248E">
+          <wp:inline distT="0" distB="0" distL="0" distR="0" wp14:anchorId="5BBCCA11" wp14:editId="74A0C371">
             <wp:extent cx="5302745" cy="4778136"/>
             <wp:effectExtent l="0" t="0" r="0" b="3810"/>
             <wp:docPr id="6" name="Picture 6"/>
@@ -3021,81 +3055,81 @@
         <w:pStyle w:val="ListParagraph"/>
       </w:pPr>
       <w:r>
+        <w:t xml:space="preserve">Here </w:t>
+      </w:r>
+      <w:r>
+        <w:t>triggers</w:t>
+      </w:r>
+      <w:r>
+        <w:t xml:space="preserve"> are sent</w:t>
+      </w:r>
+      <w:r>
+        <w:t xml:space="preserve"> to the ROD-BOC an</w:t>
+      </w:r>
+      <w:r>
+        <w:t>d t</w:t>
+      </w:r>
+      <w:r>
+        <w:t>he data</w:t>
+      </w:r>
+      <w:r>
+        <w:t xml:space="preserve"> is being read back</w:t>
+      </w:r>
+      <w:r>
+        <w:t xml:space="preserve"> at 30 kHz </w:t>
+      </w:r>
+    </w:p>
+    <w:p>
+      <w:pPr>
+        <w:pStyle w:val="ListParagraph"/>
+      </w:pPr>
+      <w:r>
+        <w:t>We can use this mechanism to test firmware flashed on one of the RODs through this software. Firmware is flashed using other tools</w:t>
+      </w:r>
+      <w:r>
+        <w:t xml:space="preserve"> which will be covered </w:t>
+      </w:r>
+      <w:r>
+        <w:t>in other tutorials.</w:t>
+      </w:r>
+    </w:p>
+    <w:p>
+      <w:pPr>
+        <w:pStyle w:val="ListParagraph"/>
+        <w:numPr>
+          <w:ilvl w:val="0"/>
+          <w:numId w:val="10"/>
+        </w:numPr>
+      </w:pPr>
+      <w:r>
+        <w:t xml:space="preserve">Select </w:t>
+      </w:r>
+      <w:r>
+        <w:t xml:space="preserve">Load Panels -&gt; </w:t>
+      </w:r>
+      <w:proofErr w:type="spellStart"/>
+      <w:proofErr w:type="gramStart"/>
+      <w:r>
+        <w:t>iguiPanels</w:t>
+      </w:r>
+      <w:r>
+        <w:t>.DFPanel.DFPanel</w:t>
+      </w:r>
+      <w:proofErr w:type="spellEnd"/>
+      <w:proofErr w:type="gramEnd"/>
+    </w:p>
+    <w:p>
+      <w:pPr>
+        <w:pStyle w:val="ListParagraph"/>
+        <w:jc w:val="center"/>
+      </w:pPr>
+      <w:r>
+        <w:rPr>
+          <w:noProof/>
+        </w:rPr>
         <w:lastRenderedPageBreak/>
-        <w:t xml:space="preserve">Here </w:t>
-      </w:r>
-      <w:r>
-        <w:t>triggers</w:t>
-      </w:r>
-      <w:r>
-        <w:t xml:space="preserve"> are sent</w:t>
-      </w:r>
-      <w:r>
-        <w:t xml:space="preserve"> to the ROD-BOC an</w:t>
-      </w:r>
-      <w:r>
-        <w:t>d t</w:t>
-      </w:r>
-      <w:r>
-        <w:t>he data</w:t>
-      </w:r>
-      <w:r>
-        <w:t xml:space="preserve"> is being read back</w:t>
-      </w:r>
-      <w:r>
-        <w:t xml:space="preserve"> at 30 kHz </w:t>
-      </w:r>
-    </w:p>
-    <w:p>
-      <w:pPr>
-        <w:pStyle w:val="ListParagraph"/>
-      </w:pPr>
-      <w:r>
-        <w:t>We can use this mechanism to test firmware flashed on one of the RODs through this software. Firmware is flashed using other tools</w:t>
-      </w:r>
-      <w:r>
-        <w:t xml:space="preserve"> which will be covered </w:t>
-      </w:r>
-      <w:r>
-        <w:t>in other tutorials.</w:t>
-      </w:r>
-    </w:p>
-    <w:p>
-      <w:pPr>
-        <w:pStyle w:val="ListParagraph"/>
-        <w:numPr>
-          <w:ilvl w:val="0"/>
-          <w:numId w:val="10"/>
-        </w:numPr>
-      </w:pPr>
-      <w:r>
-        <w:t xml:space="preserve">Select </w:t>
-      </w:r>
-      <w:r>
-        <w:t xml:space="preserve">Load Panels -&gt; </w:t>
-      </w:r>
-      <w:proofErr w:type="spellStart"/>
-      <w:proofErr w:type="gramStart"/>
-      <w:r>
-        <w:t>iguiPanels</w:t>
-      </w:r>
-      <w:r>
-        <w:t>.DFPanel.DFPanel</w:t>
-      </w:r>
-      <w:proofErr w:type="spellEnd"/>
-      <w:proofErr w:type="gramEnd"/>
-    </w:p>
-    <w:p>
-      <w:pPr>
-        <w:pStyle w:val="ListParagraph"/>
-        <w:jc w:val="center"/>
-      </w:pPr>
-      <w:r>
-        <w:rPr>
-          <w:noProof/>
-        </w:rPr>
         <w:drawing>
-          <wp:inline distT="0" distB="0" distL="0" distR="0" wp14:anchorId="7A114C0D" wp14:editId="049F8138">
+          <wp:inline distT="0" distB="0" distL="0" distR="0" wp14:anchorId="5676BB03" wp14:editId="23F150C3">
             <wp:extent cx="4698853" cy="4248546"/>
             <wp:effectExtent l="0" t="0" r="6985" b="0"/>
             <wp:docPr id="10" name="Picture 10"/>
@@ -3165,7 +3199,7 @@
           <w:noProof/>
         </w:rPr>
         <w:drawing>
-          <wp:inline distT="0" distB="0" distL="0" distR="0" wp14:anchorId="762CE36F" wp14:editId="331E0BF7">
+          <wp:inline distT="0" distB="0" distL="0" distR="0" wp14:anchorId="7BB4072D" wp14:editId="44844E58">
             <wp:extent cx="4640713" cy="2532221"/>
             <wp:effectExtent l="0" t="0" r="7620" b="1905"/>
             <wp:docPr id="11" name="Picture 11"/>
@@ -3217,44 +3251,151 @@
         </w:numPr>
       </w:pPr>
       <w:r>
+        <w:t xml:space="preserve">Click </w:t>
+      </w:r>
+      <w:r>
+        <w:t xml:space="preserve">Hold </w:t>
+      </w:r>
+      <w:r>
+        <w:t>TRIG</w:t>
+      </w:r>
+      <w:r>
+        <w:t xml:space="preserve"> – stops trigger hardware from sending triggers</w:t>
+      </w:r>
+      <w:r>
+        <w:t>,</w:t>
+      </w:r>
+      <w:r>
+        <w:t xml:space="preserve"> </w:t>
+      </w:r>
+      <w:r>
+        <w:t>registers</w:t>
+      </w:r>
+      <w:r>
+        <w:t xml:space="preserve">/data </w:t>
+      </w:r>
+      <w:r>
+        <w:t xml:space="preserve">can be </w:t>
+      </w:r>
+      <w:r>
+        <w:t>analyzed</w:t>
+      </w:r>
+      <w:r>
+        <w:t xml:space="preserve"> at</w:t>
+      </w:r>
+      <w:r>
+        <w:t xml:space="preserve"> this point if required </w:t>
+      </w:r>
+      <w:r>
+        <w:t>when testing. Observe the graph changing to show no triggers now</w:t>
+      </w:r>
+      <w:r>
+        <w:t>.</w:t>
+      </w:r>
+    </w:p>
+    <w:p>
+      <w:pPr>
+        <w:pStyle w:val="ListParagraph"/>
+        <w:numPr>
+          <w:ilvl w:val="0"/>
+          <w:numId w:val="10"/>
+        </w:numPr>
+      </w:pPr>
+      <w:r>
+        <w:t xml:space="preserve">Click </w:t>
+      </w:r>
+      <w:r>
+        <w:t>S</w:t>
+      </w:r>
+      <w:r>
+        <w:t xml:space="preserve">TOP </w:t>
+      </w:r>
+      <w:r>
+        <w:t>-&gt;</w:t>
+      </w:r>
+      <w:r>
+        <w:t>UNCONFIG</w:t>
+      </w:r>
+      <w:r>
+        <w:t xml:space="preserve">-&gt; </w:t>
+      </w:r>
+      <w:r>
+        <w:t>SHUTDOWN in order</w:t>
+      </w:r>
+    </w:p>
+    <w:p>
+      <w:pPr>
+        <w:pStyle w:val="ListParagraph"/>
+        <w:numPr>
+          <w:ilvl w:val="0"/>
+          <w:numId w:val="10"/>
+        </w:numPr>
+      </w:pPr>
+      <w:r>
+        <w:rPr>
+          <w:b/>
+        </w:rPr>
         <w:lastRenderedPageBreak/>
-        <w:t xml:space="preserve">Click </w:t>
-      </w:r>
-      <w:r>
-        <w:t xml:space="preserve">Hold </w:t>
-      </w:r>
-      <w:r>
-        <w:t>TRIG</w:t>
-      </w:r>
-      <w:r>
-        <w:t xml:space="preserve"> – stops trigger hardware from sending triggers</w:t>
-      </w:r>
-      <w:r>
-        <w:t>,</w:t>
-      </w:r>
-      <w:r>
-        <w:t xml:space="preserve"> </w:t>
-      </w:r>
-      <w:r>
-        <w:t>registers</w:t>
-      </w:r>
-      <w:r>
-        <w:t xml:space="preserve">/data </w:t>
-      </w:r>
-      <w:r>
-        <w:t xml:space="preserve">can be </w:t>
-      </w:r>
-      <w:r>
-        <w:t>analyzed</w:t>
-      </w:r>
-      <w:r>
-        <w:t xml:space="preserve"> at</w:t>
-      </w:r>
-      <w:r>
-        <w:t xml:space="preserve"> this point if required </w:t>
-      </w:r>
-      <w:r>
-        <w:t>when testing. Observe the graph changing to show no triggers now</w:t>
+        <w:t xml:space="preserve">Always stop </w:t>
+      </w:r>
+      <w:proofErr w:type="spellStart"/>
+      <w:r>
+        <w:rPr>
+          <w:b/>
+        </w:rPr>
+        <w:t>DAQS</w:t>
+      </w:r>
+      <w:r>
+        <w:rPr>
+          <w:b/>
+        </w:rPr>
+        <w:t>lice</w:t>
+      </w:r>
+      <w:proofErr w:type="spellEnd"/>
+      <w:r>
+        <w:t xml:space="preserve"> on</w:t>
+      </w:r>
+      <w:r>
+        <w:t>c</w:t>
+      </w:r>
+      <w:r>
+        <w:t xml:space="preserve">e you are done </w:t>
+      </w:r>
+      <w:r>
+        <w:t xml:space="preserve">and ensure that </w:t>
+      </w:r>
+      <w:r>
+        <w:t>it is shut down</w:t>
+      </w:r>
+      <w:r>
+        <w:t xml:space="preserve"> and exit </w:t>
+      </w:r>
+      <w:r>
+        <w:t xml:space="preserve">the partition </w:t>
+      </w:r>
+      <w:r>
+        <w:t xml:space="preserve">properly </w:t>
+      </w:r>
+      <w:r>
+        <w:t xml:space="preserve">each </w:t>
+      </w:r>
+      <w:r>
+        <w:t>time</w:t>
+      </w:r>
+      <w:r>
+        <w:t>. W</w:t>
+      </w:r>
+      <w:r>
+        <w:t>hile</w:t>
+      </w:r>
+      <w:r>
+        <w:t xml:space="preserve"> using </w:t>
+      </w:r>
+      <w:r>
+        <w:t xml:space="preserve">it </w:t>
+      </w:r>
+      <w:r>
+        <w:t>you are blocking other users from using it at the same time</w:t>
       </w:r>
       <w:r>
         <w:t>.</w:t>
@@ -3269,194 +3410,87 @@
         </w:numPr>
       </w:pPr>
       <w:r>
-        <w:t xml:space="preserve">Click </w:t>
-      </w:r>
-      <w:r>
-        <w:t>S</w:t>
-      </w:r>
-      <w:r>
-        <w:t xml:space="preserve">TOP </w:t>
-      </w:r>
-      <w:r>
-        <w:t>-&gt;</w:t>
-      </w:r>
-      <w:r>
-        <w:t>UNCONFIG</w:t>
-      </w:r>
-      <w:r>
-        <w:t xml:space="preserve">-&gt; </w:t>
-      </w:r>
-      <w:r>
-        <w:t>SHUTDOWN in order</w:t>
-      </w:r>
-    </w:p>
-    <w:p>
-      <w:pPr>
-        <w:pStyle w:val="ListParagraph"/>
-        <w:numPr>
-          <w:ilvl w:val="0"/>
-          <w:numId w:val="10"/>
-        </w:numPr>
-      </w:pPr>
-      <w:r>
-        <w:rPr>
-          <w:b/>
-        </w:rPr>
-        <w:t xml:space="preserve">Always stop </w:t>
-      </w:r>
-      <w:proofErr w:type="spellStart"/>
-      <w:r>
-        <w:rPr>
-          <w:b/>
-        </w:rPr>
+        <w:t xml:space="preserve">Go to Files-&gt; Close IGUI and exit partition </w:t>
+      </w:r>
+    </w:p>
+    <w:p>
+      <w:pPr>
+        <w:pStyle w:val="ListParagraph"/>
+        <w:ind w:left="360"/>
+        <w:rPr>
+          <w:b/>
+        </w:rPr>
+      </w:pPr>
+    </w:p>
+    <w:p>
+      <w:pPr>
+        <w:pStyle w:val="ListParagraph"/>
+        <w:numPr>
+          <w:ilvl w:val="0"/>
+          <w:numId w:val="1"/>
+        </w:numPr>
+        <w:rPr>
+          <w:b/>
+        </w:rPr>
+      </w:pPr>
+      <w:r>
+        <w:rPr>
+          <w:b/>
+        </w:rPr>
+        <w:t xml:space="preserve">Viewing some data using </w:t>
+      </w:r>
+      <w:proofErr w:type="spellStart"/>
+      <w:r>
+        <w:rPr>
+          <w:b/>
+        </w:rPr>
+        <w:t>Rodmon</w:t>
+      </w:r>
+      <w:proofErr w:type="spellEnd"/>
+    </w:p>
+    <w:p>
+      <w:pPr>
+        <w:pStyle w:val="ListParagraph"/>
+        <w:ind w:left="360"/>
+      </w:pPr>
+      <w:proofErr w:type="spellStart"/>
+      <w:r>
+        <w:t>Rodmon</w:t>
+      </w:r>
+      <w:proofErr w:type="spellEnd"/>
+      <w:r>
+        <w:t xml:space="preserve"> or ROD Status Monitor can be used to view the status information about modules.</w:t>
+      </w:r>
+      <w:r>
+        <w:t xml:space="preserve"> This is a brief introduction on how to open and view information here. Things may be described in more detail in future tutorials.</w:t>
+      </w:r>
+    </w:p>
+    <w:p>
+      <w:pPr>
+        <w:pStyle w:val="ListParagraph"/>
+        <w:ind w:left="360"/>
+      </w:pPr>
+    </w:p>
+    <w:p>
+      <w:pPr>
+        <w:pStyle w:val="ListParagraph"/>
+        <w:numPr>
+          <w:ilvl w:val="0"/>
+          <w:numId w:val="11"/>
+        </w:numPr>
+      </w:pPr>
+      <w:r>
+        <w:t xml:space="preserve">While </w:t>
+      </w:r>
+      <w:proofErr w:type="spellStart"/>
+      <w:r>
         <w:t>DAQS</w:t>
       </w:r>
       <w:r>
-        <w:rPr>
-          <w:b/>
-        </w:rPr>
         <w:t>lice</w:t>
       </w:r>
       <w:proofErr w:type="spellEnd"/>
       <w:r>
-        <w:t xml:space="preserve"> on</w:t>
-      </w:r>
-      <w:r>
-        <w:t>c</w:t>
-      </w:r>
-      <w:r>
-        <w:t xml:space="preserve">e you are done </w:t>
-      </w:r>
-      <w:r>
-        <w:t xml:space="preserve">and ensure that </w:t>
-      </w:r>
-      <w:r>
-        <w:t>it is shut down</w:t>
-      </w:r>
-      <w:r>
-        <w:t xml:space="preserve"> and exit </w:t>
-      </w:r>
-      <w:r>
-        <w:t xml:space="preserve">the partition </w:t>
-      </w:r>
-      <w:r>
-        <w:t xml:space="preserve">properly </w:t>
-      </w:r>
-      <w:r>
-        <w:t xml:space="preserve">each </w:t>
-      </w:r>
-      <w:r>
-        <w:t>time</w:t>
-      </w:r>
-      <w:r>
-        <w:t>. W</w:t>
-      </w:r>
-      <w:r>
-        <w:t>hile</w:t>
-      </w:r>
-      <w:r>
-        <w:t xml:space="preserve"> using </w:t>
-      </w:r>
-      <w:r>
-        <w:t xml:space="preserve">it </w:t>
-      </w:r>
-      <w:r>
-        <w:t>you are blocking other users from using it at the same time</w:t>
-      </w:r>
-      <w:r>
-        <w:t>.</w:t>
-      </w:r>
-    </w:p>
-    <w:p>
-      <w:pPr>
-        <w:pStyle w:val="ListParagraph"/>
-        <w:numPr>
-          <w:ilvl w:val="0"/>
-          <w:numId w:val="10"/>
-        </w:numPr>
-      </w:pPr>
-      <w:r>
-        <w:t xml:space="preserve">Go to Files-&gt; Close IGUI and exit partition </w:t>
-      </w:r>
-    </w:p>
-    <w:p>
-      <w:pPr>
-        <w:pStyle w:val="ListParagraph"/>
-        <w:ind w:left="360"/>
-        <w:rPr>
-          <w:b/>
-        </w:rPr>
-      </w:pPr>
-    </w:p>
-    <w:p>
-      <w:pPr>
-        <w:pStyle w:val="ListParagraph"/>
-        <w:numPr>
-          <w:ilvl w:val="0"/>
-          <w:numId w:val="1"/>
-        </w:numPr>
-        <w:rPr>
-          <w:b/>
-        </w:rPr>
-      </w:pPr>
-      <w:r>
-        <w:rPr>
-          <w:b/>
-        </w:rPr>
-        <w:t xml:space="preserve">Viewing some data using </w:t>
-      </w:r>
-      <w:proofErr w:type="spellStart"/>
-      <w:r>
-        <w:rPr>
-          <w:b/>
-        </w:rPr>
-        <w:t>Rodmon</w:t>
-      </w:r>
-      <w:proofErr w:type="spellEnd"/>
-    </w:p>
-    <w:p>
-      <w:pPr>
-        <w:pStyle w:val="ListParagraph"/>
-        <w:ind w:left="360"/>
-      </w:pPr>
-      <w:proofErr w:type="spellStart"/>
-      <w:r>
-        <w:t>Rodmon</w:t>
-      </w:r>
-      <w:proofErr w:type="spellEnd"/>
-      <w:r>
-        <w:t xml:space="preserve"> or ROD Status Monitor can be used to view the status information about modules.</w:t>
-      </w:r>
-      <w:r>
-        <w:t xml:space="preserve"> This is a brief introduction on how to open and view information here. Things may be described in more detail in future tutorials.</w:t>
-      </w:r>
-    </w:p>
-    <w:p>
-      <w:pPr>
-        <w:pStyle w:val="ListParagraph"/>
-        <w:ind w:left="360"/>
-      </w:pPr>
-    </w:p>
-    <w:p>
-      <w:pPr>
-        <w:pStyle w:val="ListParagraph"/>
-        <w:numPr>
-          <w:ilvl w:val="0"/>
-          <w:numId w:val="11"/>
-        </w:numPr>
-      </w:pPr>
-      <w:r>
-        <w:t xml:space="preserve">While </w:t>
-      </w:r>
-      <w:proofErr w:type="spellStart"/>
-      <w:r>
-        <w:t>DAQS</w:t>
-      </w:r>
-      <w:r>
-        <w:t>lice</w:t>
-      </w:r>
-      <w:proofErr w:type="spellEnd"/>
-      <w:r>
         <w:t xml:space="preserve"> is running, in the terminal run </w:t>
       </w:r>
       <w:proofErr w:type="spellStart"/>
@@ -3481,7 +3515,7 @@
           <w:noProof/>
         </w:rPr>
         <w:drawing>
-          <wp:inline distT="0" distB="0" distL="0" distR="0" wp14:anchorId="7CC58622" wp14:editId="40B7B52C">
+          <wp:inline distT="0" distB="0" distL="0" distR="0" wp14:anchorId="22BE6FB2" wp14:editId="7ECFBE73">
             <wp:extent cx="4640712" cy="2676342"/>
             <wp:effectExtent l="0" t="0" r="7620" b="0"/>
             <wp:docPr id="7" name="Picture 7"/>
@@ -3551,7 +3585,7 @@
           <w:noProof/>
         </w:rPr>
         <w:drawing>
-          <wp:inline distT="0" distB="0" distL="0" distR="0" wp14:anchorId="62AE2556" wp14:editId="4DDB319A">
+          <wp:inline distT="0" distB="0" distL="0" distR="0" wp14:anchorId="02CA4A3A" wp14:editId="258E3DB5">
             <wp:extent cx="4802552" cy="2753771"/>
             <wp:effectExtent l="0" t="0" r="0" b="8890"/>
             <wp:docPr id="8" name="Picture 8"/>
@@ -3599,7 +3633,6 @@
         </w:rPr>
       </w:pPr>
       <w:r>
-        <w:lastRenderedPageBreak/>
         <w:t xml:space="preserve">Change the </w:t>
       </w:r>
       <w:r>
@@ -3607,6 +3640,16 @@
       </w:r>
       <w:r>
         <w:t xml:space="preserve"> box selections to see different statuses</w:t>
+      </w:r>
+      <w:r>
+        <w:t xml:space="preserve">. </w:t>
+      </w:r>
+      <w:r>
+        <w:rPr>
+          <w:b/>
+          <w:bCs/>
+        </w:rPr>
+        <w:t>What do you check?</w:t>
       </w:r>
     </w:p>
     <w:p/>
@@ -3834,7 +3877,6 @@
         <w:t xml:space="preserve">f not already. People there can help resolve issues and there could be announcements </w:t>
       </w:r>
       <w:proofErr w:type="spellStart"/>
-      <w:proofErr w:type="gramStart"/>
       <w:r>
         <w:t>abo</w:t>
       </w:r>
@@ -3845,7 +3887,6 @@
         <w:t>ut</w:t>
       </w:r>
       <w:proofErr w:type="spellEnd"/>
-      <w:proofErr w:type="gramEnd"/>
       <w:r>
         <w:t xml:space="preserve"> shutdowns or errors from their end</w:t>
       </w:r>
@@ -3891,7 +3932,7 @@
 </file>
 
 <file path=word/numbering.xml><?xml version="1.0" encoding="utf-8"?>
-<w:numbering xmlns:wpc="http://schemas.microsoft.com/office/word/2010/wordprocessingCanvas" xmlns:cx="http://schemas.microsoft.com/office/drawing/2014/chartex" xmlns:cx1="http://schemas.microsoft.com/office/drawing/2015/9/8/chartex" xmlns:cx2="http://schemas.microsoft.com/office/drawing/2015/10/21/chartex" xmlns:cx3="http://schemas.microsoft.com/office/drawing/2016/5/9/chartex" xmlns:cx4="http://schemas.microsoft.com/office/drawing/2016/5/10/chartex" xmlns:cx5="http://schemas.microsoft.com/office/drawing/2016/5/11/chartex" xmlns:cx6="http://schemas.microsoft.com/office/drawing/2016/5/12/chartex" xmlns:cx7="http://schemas.microsoft.com/office/drawing/2016/5/13/chartex" xmlns:cx8="http://schemas.microsoft.com/office/drawing/2016/5/14/chartex" xmlns:mc="http://schemas.openxmlformats.org/markup-compatibility/2006" xmlns:aink="http://schemas.microsoft.com/office/drawing/2016/ink" xmlns:am3d="http://schemas.microsoft.com/office/drawing/2017/model3d" xmlns:o="urn:schemas-microsoft-com:office:office" xmlns:r="http://schemas.openxmlformats.org/officeDocument/2006/relationships" xmlns:m="http://schemas.openxmlformats.org/officeDocument/2006/math" xmlns:v="urn:schemas-microsoft-com:vml" xmlns:wp14="http://schemas.microsoft.com/office/word/2010/wordprocessingDrawing" xmlns:wp="http://schemas.openxmlformats.org/drawingml/2006/wordprocessingDrawing" xmlns:w10="urn:schemas-microsoft-com:office:word" xmlns:w="http://schemas.openxmlformats.org/wordprocessingml/2006/main" xmlns:w14="http://schemas.microsoft.com/office/word/2010/wordml" xmlns:w15="http://schemas.microsoft.com/office/word/2012/wordml" xmlns:w16cid="http://schemas.microsoft.com/office/word/2016/wordml/cid" xmlns:w16se="http://schemas.microsoft.com/office/word/2015/wordml/symex" xmlns:wpg="http://schemas.microsoft.com/office/word/2010/wordprocessingGroup" xmlns:wpi="http://schemas.microsoft.com/office/word/2010/wordprocessingInk" xmlns:wne="http://schemas.microsoft.com/office/word/2006/wordml" xmlns:wps="http://schemas.microsoft.com/office/word/2010/wordprocessingShape" mc:Ignorable="w14 w15 w16se w16cid wp14">
+<w:numbering xmlns:wpc="http://schemas.microsoft.com/office/word/2010/wordprocessingCanvas" xmlns:cx="http://schemas.microsoft.com/office/drawing/2014/chartex" xmlns:cx1="http://schemas.microsoft.com/office/drawing/2015/9/8/chartex" xmlns:cx2="http://schemas.microsoft.com/office/drawing/2015/10/21/chartex" xmlns:cx3="http://schemas.microsoft.com/office/drawing/2016/5/9/chartex" xmlns:cx4="http://schemas.microsoft.com/office/drawing/2016/5/10/chartex" xmlns:cx5="http://schemas.microsoft.com/office/drawing/2016/5/11/chartex" xmlns:cx6="http://schemas.microsoft.com/office/drawing/2016/5/12/chartex" xmlns:cx7="http://schemas.microsoft.com/office/drawing/2016/5/13/chartex" xmlns:cx8="http://schemas.microsoft.com/office/drawing/2016/5/14/chartex" xmlns:mc="http://schemas.openxmlformats.org/markup-compatibility/2006" xmlns:aink="http://schemas.microsoft.com/office/drawing/2016/ink" xmlns:am3d="http://schemas.microsoft.com/office/drawing/2017/model3d" xmlns:o="urn:schemas-microsoft-com:office:office" xmlns:oel="http://schemas.microsoft.com/office/2019/extlst" xmlns:r="http://schemas.openxmlformats.org/officeDocument/2006/relationships" xmlns:m="http://schemas.openxmlformats.org/officeDocument/2006/math" xmlns:v="urn:schemas-microsoft-com:vml" xmlns:wp14="http://schemas.microsoft.com/office/word/2010/wordprocessingDrawing" xmlns:wp="http://schemas.openxmlformats.org/drawingml/2006/wordprocessingDrawing" xmlns:w10="urn:schemas-microsoft-com:office:word" xmlns:w="http://schemas.openxmlformats.org/wordprocessingml/2006/main" xmlns:w14="http://schemas.microsoft.com/office/word/2010/wordml" xmlns:w15="http://schemas.microsoft.com/office/word/2012/wordml" xmlns:w16cex="http://schemas.microsoft.com/office/word/2018/wordml/cex" xmlns:w16cid="http://schemas.microsoft.com/office/word/2016/wordml/cid" xmlns:w16="http://schemas.microsoft.com/office/word/2018/wordml" xmlns:w16du="http://schemas.microsoft.com/office/word/2023/wordml/word16du" xmlns:w16sdtdh="http://schemas.microsoft.com/office/word/2020/wordml/sdtdatahash" xmlns:w16se="http://schemas.microsoft.com/office/word/2015/wordml/symex" xmlns:wpg="http://schemas.microsoft.com/office/word/2010/wordprocessingGroup" xmlns:wpi="http://schemas.microsoft.com/office/word/2010/wordprocessingInk" xmlns:wne="http://schemas.microsoft.com/office/word/2006/wordml" xmlns:wps="http://schemas.microsoft.com/office/word/2010/wordprocessingShape" mc:Ignorable="w14 w15 w16se w16cid w16 w16cex w16sdtdh wp14">
   <w:abstractNum w:abstractNumId="0" w15:restartNumberingAfterBreak="0">
     <w:nsid w:val="017D5862"/>
     <w:multiLevelType w:val="hybridMultilevel"/>
@@ -4900,44 +4941,44 @@
       </w:pPr>
     </w:lvl>
   </w:abstractNum>
-  <w:num w:numId="1">
+  <w:num w:numId="1" w16cid:durableId="1364863076">
     <w:abstractNumId w:val="2"/>
   </w:num>
-  <w:num w:numId="2">
+  <w:num w:numId="2" w16cid:durableId="151723323">
     <w:abstractNumId w:val="6"/>
   </w:num>
-  <w:num w:numId="3">
+  <w:num w:numId="3" w16cid:durableId="857036853">
     <w:abstractNumId w:val="4"/>
   </w:num>
-  <w:num w:numId="4">
+  <w:num w:numId="4" w16cid:durableId="68431263">
     <w:abstractNumId w:val="10"/>
   </w:num>
-  <w:num w:numId="5">
+  <w:num w:numId="5" w16cid:durableId="1911111744">
     <w:abstractNumId w:val="0"/>
   </w:num>
-  <w:num w:numId="6">
+  <w:num w:numId="6" w16cid:durableId="1273055488">
     <w:abstractNumId w:val="1"/>
   </w:num>
-  <w:num w:numId="7">
+  <w:num w:numId="7" w16cid:durableId="1963995849">
     <w:abstractNumId w:val="7"/>
   </w:num>
-  <w:num w:numId="8">
+  <w:num w:numId="8" w16cid:durableId="206767763">
     <w:abstractNumId w:val="9"/>
   </w:num>
-  <w:num w:numId="9">
+  <w:num w:numId="9" w16cid:durableId="1788311763">
     <w:abstractNumId w:val="5"/>
   </w:num>
-  <w:num w:numId="10">
+  <w:num w:numId="10" w16cid:durableId="1155609371">
     <w:abstractNumId w:val="3"/>
   </w:num>
-  <w:num w:numId="11">
+  <w:num w:numId="11" w16cid:durableId="103233739">
     <w:abstractNumId w:val="8"/>
   </w:num>
 </w:numbering>
 </file>
 
 <file path=word/styles.xml><?xml version="1.0" encoding="utf-8"?>
-<w:styles xmlns:mc="http://schemas.openxmlformats.org/markup-compatibility/2006" xmlns:r="http://schemas.openxmlformats.org/officeDocument/2006/relationships" xmlns:w="http://schemas.openxmlformats.org/wordprocessingml/2006/main" xmlns:w14="http://schemas.microsoft.com/office/word/2010/wordml" xmlns:w15="http://schemas.microsoft.com/office/word/2012/wordml" xmlns:w16cid="http://schemas.microsoft.com/office/word/2016/wordml/cid" xmlns:w16se="http://schemas.microsoft.com/office/word/2015/wordml/symex" mc:Ignorable="w14 w15 w16se w16cid">
+<w:styles xmlns:mc="http://schemas.openxmlformats.org/markup-compatibility/2006" xmlns:r="http://schemas.openxmlformats.org/officeDocument/2006/relationships" xmlns:w="http://schemas.openxmlformats.org/wordprocessingml/2006/main" xmlns:w14="http://schemas.microsoft.com/office/word/2010/wordml" xmlns:w15="http://schemas.microsoft.com/office/word/2012/wordml" xmlns:w16cex="http://schemas.microsoft.com/office/word/2018/wordml/cex" xmlns:w16cid="http://schemas.microsoft.com/office/word/2016/wordml/cid" xmlns:w16="http://schemas.microsoft.com/office/word/2018/wordml" xmlns:w16sdtdh="http://schemas.microsoft.com/office/word/2020/wordml/sdtdatahash" xmlns:w16se="http://schemas.microsoft.com/office/word/2015/wordml/symex" mc:Ignorable="w14 w15 w16se w16cid w16 w16cex w16sdtdh">
   <w:docDefaults>
     <w:rPrDefault>
       <w:rPr>
@@ -4953,7 +4994,7 @@
       </w:pPr>
     </w:pPrDefault>
   </w:docDefaults>
-  <w:latentStyles w:defLockedState="0" w:defUIPriority="99" w:defSemiHidden="0" w:defUnhideWhenUsed="0" w:defQFormat="0" w:count="375">
+  <w:latentStyles w:defLockedState="0" w:defUIPriority="99" w:defSemiHidden="0" w:defUnhideWhenUsed="0" w:defQFormat="0" w:count="376">
     <w:lsdException w:name="Normal" w:uiPriority="0" w:qFormat="1"/>
     <w:lsdException w:name="heading 1" w:uiPriority="9" w:qFormat="1"/>
     <w:lsdException w:name="heading 2" w:semiHidden="1" w:uiPriority="9" w:unhideWhenUsed="1" w:qFormat="1"/>
@@ -5329,6 +5370,7 @@
     <w:lsdException w:name="Smart Hyperlink" w:semiHidden="1" w:unhideWhenUsed="1"/>
     <w:lsdException w:name="Hashtag" w:semiHidden="1" w:unhideWhenUsed="1"/>
     <w:lsdException w:name="Unresolved Mention" w:semiHidden="1" w:unhideWhenUsed="1"/>
+    <w:lsdException w:name="Smart Link" w:semiHidden="1" w:unhideWhenUsed="1"/>
   </w:latentStyles>
   <w:style w:type="paragraph" w:default="1" w:styleId="Normal">
     <w:name w:val="Normal"/>

</xml_diff>